<commit_message>
Modified "Next Meeting time" in Meeting Minutes609.
</commit_message>
<xml_diff>
--- a/MeetingMinutes/MeetingMinutes-20140609.docx
+++ b/MeetingMinutes/MeetingMinutes-20140609.docx
@@ -1409,7 +1409,7 @@
               </w:numPr>
               <w:ind w:leftChars="0"/>
               <w:rPr>
-                <w:rFonts w:ascii="Times New Roman" w:eastAsia="標楷體" w:hAnsi="Times New Roman" w:hint="eastAsia"/>
+                <w:rFonts w:ascii="Times New Roman" w:eastAsia="標楷體" w:hAnsi="Times New Roman"/>
               </w:rPr>
             </w:pPr>
             <w:r>
@@ -1428,7 +1428,7 @@
               </w:numPr>
               <w:ind w:leftChars="0"/>
               <w:rPr>
-                <w:rFonts w:ascii="Times New Roman" w:eastAsia="標楷體" w:hAnsi="Times New Roman" w:hint="eastAsia"/>
+                <w:rFonts w:ascii="Times New Roman" w:eastAsia="標楷體" w:hAnsi="Times New Roman"/>
               </w:rPr>
             </w:pPr>
             <w:r>
@@ -1518,7 +1518,7 @@
               </w:numPr>
               <w:ind w:leftChars="0"/>
               <w:rPr>
-                <w:rFonts w:ascii="Times New Roman" w:eastAsia="標楷體" w:hAnsi="Times New Roman" w:cstheme="majorBidi" w:hint="eastAsia"/>
+                <w:rFonts w:ascii="Times New Roman" w:eastAsia="標楷體" w:hAnsi="Times New Roman" w:cstheme="majorBidi"/>
                 <w:szCs w:val="28"/>
               </w:rPr>
             </w:pPr>
@@ -1595,7 +1595,7 @@
               </w:numPr>
               <w:ind w:leftChars="0"/>
               <w:rPr>
-                <w:rFonts w:ascii="Times New Roman" w:eastAsia="標楷體" w:hAnsi="Times New Roman" w:cstheme="majorBidi" w:hint="eastAsia"/>
+                <w:rFonts w:ascii="Times New Roman" w:eastAsia="標楷體" w:hAnsi="Times New Roman" w:cstheme="majorBidi"/>
                 <w:szCs w:val="28"/>
               </w:rPr>
             </w:pPr>
@@ -1630,7 +1630,7 @@
               </w:numPr>
               <w:ind w:leftChars="0"/>
               <w:rPr>
-                <w:rFonts w:ascii="Times New Roman" w:eastAsia="標楷體" w:hAnsi="Times New Roman" w:cstheme="majorBidi" w:hint="eastAsia"/>
+                <w:rFonts w:ascii="Times New Roman" w:eastAsia="標楷體" w:hAnsi="Times New Roman" w:cstheme="majorBidi"/>
                 <w:szCs w:val="28"/>
               </w:rPr>
             </w:pPr>
@@ -1672,7 +1672,7 @@
               </w:numPr>
               <w:ind w:leftChars="0"/>
               <w:rPr>
-                <w:rFonts w:ascii="Times New Roman" w:eastAsia="標楷體" w:hAnsi="Times New Roman" w:cstheme="majorBidi" w:hint="eastAsia"/>
+                <w:rFonts w:ascii="Times New Roman" w:eastAsia="標楷體" w:hAnsi="Times New Roman" w:cstheme="majorBidi"/>
                 <w:szCs w:val="28"/>
               </w:rPr>
             </w:pPr>
@@ -8533,17 +8533,17 @@
               <w:pStyle w:val="Default"/>
               <w:cnfStyle w:val="000000100000" w:firstRow="0" w:lastRow="0" w:firstColumn="0" w:lastColumn="0" w:oddVBand="0" w:evenVBand="0" w:oddHBand="1" w:evenHBand="0" w:firstRowFirstColumn="0" w:firstRowLastColumn="0" w:lastRowFirstColumn="0" w:lastRowLastColumn="0"/>
               <w:rPr>
+                <w:rFonts w:ascii="Times New Roman" w:eastAsia="標楷體" w:hAnsi="Times New Roman" w:cs="Times New Roman"/>
+                <w:sz w:val="23"/>
+                <w:szCs w:val="23"/>
+              </w:rPr>
+            </w:pPr>
+            <w:r>
+              <w:rPr>
                 <w:rFonts w:ascii="Times New Roman" w:eastAsia="標楷體" w:hAnsi="Times New Roman" w:cs="Times New Roman" w:hint="eastAsia"/>
                 <w:sz w:val="23"/>
                 <w:szCs w:val="23"/>
               </w:rPr>
-            </w:pPr>
-            <w:r>
-              <w:rPr>
-                <w:rFonts w:ascii="Times New Roman" w:eastAsia="標楷體" w:hAnsi="Times New Roman" w:cs="Times New Roman" w:hint="eastAsia"/>
-                <w:sz w:val="23"/>
-                <w:szCs w:val="23"/>
-              </w:rPr>
               <w:t>Print out WBS and Meeting Minutes</w:t>
             </w:r>
           </w:p>
@@ -8582,13 +8582,13 @@
               <w:jc w:val="center"/>
               <w:cnfStyle w:val="000000100000" w:firstRow="0" w:lastRow="0" w:firstColumn="0" w:lastColumn="0" w:oddVBand="0" w:evenVBand="0" w:oddHBand="1" w:evenHBand="0" w:firstRowFirstColumn="0" w:firstRowLastColumn="0" w:lastRowFirstColumn="0" w:lastRowLastColumn="0"/>
               <w:rPr>
+                <w:rFonts w:ascii="Times New Roman" w:eastAsia="標楷體" w:hAnsi="Times New Roman" w:cs="Times New Roman"/>
+              </w:rPr>
+            </w:pPr>
+            <w:r>
+              <w:rPr>
                 <w:rFonts w:ascii="Times New Roman" w:eastAsia="標楷體" w:hAnsi="Times New Roman" w:cs="Times New Roman" w:hint="eastAsia"/>
               </w:rPr>
-            </w:pPr>
-            <w:r>
-              <w:rPr>
-                <w:rFonts w:ascii="Times New Roman" w:eastAsia="標楷體" w:hAnsi="Times New Roman" w:cs="Times New Roman" w:hint="eastAsia"/>
-              </w:rPr>
               <w:t>6/9</w:t>
             </w:r>
           </w:p>
@@ -8603,7 +8603,7 @@
               <w:jc w:val="center"/>
               <w:cnfStyle w:val="000000100000" w:firstRow="0" w:lastRow="0" w:firstColumn="0" w:lastColumn="0" w:oddVBand="0" w:evenVBand="0" w:oddHBand="1" w:evenHBand="0" w:firstRowFirstColumn="0" w:firstRowLastColumn="0" w:lastRowFirstColumn="0" w:lastRowLastColumn="0"/>
               <w:rPr>
-                <w:rFonts w:ascii="Times New Roman" w:eastAsia="標楷體" w:hAnsi="Times New Roman" w:cs="Times New Roman" w:hint="eastAsia"/>
+                <w:rFonts w:ascii="Times New Roman" w:eastAsia="標楷體" w:hAnsi="Times New Roman" w:cs="Times New Roman"/>
                 <w:b/>
               </w:rPr>
             </w:pPr>
@@ -8656,8 +8656,6 @@
                 <w:rFonts w:ascii="Times New Roman" w:eastAsia="標楷體" w:hAnsi="Times New Roman" w:cs="Times New Roman"/>
               </w:rPr>
             </w:pPr>
-            <w:bookmarkStart w:id="0" w:name="_GoBack"/>
-            <w:bookmarkEnd w:id="0"/>
             <w:r>
               <w:rPr>
                 <w:rFonts w:ascii="Times New Roman" w:eastAsia="標楷體" w:hAnsi="Times New Roman" w:cs="Times New Roman"/>
@@ -8778,7 +8776,13 @@
               <w:rPr>
                 <w:rFonts w:ascii="Times New Roman" w:eastAsia="標楷體" w:hAnsi="Times New Roman" w:cs="Times New Roman" w:hint="eastAsia"/>
               </w:rPr>
-              <w:t>6/3</w:t>
+              <w:t>6/</w:t>
+            </w:r>
+            <w:r>
+              <w:rPr>
+                <w:rFonts w:ascii="Times New Roman" w:eastAsia="標楷體" w:hAnsi="Times New Roman" w:cs="Times New Roman" w:hint="eastAsia"/>
+              </w:rPr>
+              <w:t>10</w:t>
             </w:r>
             <w:r>
               <w:rPr>
@@ -8822,8 +8826,10 @@
               <w:rPr>
                 <w:rFonts w:ascii="Times New Roman" w:eastAsia="標楷體" w:hAnsi="Times New Roman" w:cs="Times New Roman" w:hint="eastAsia"/>
               </w:rPr>
-              <w:t>16:30</w:t>
-            </w:r>
+              <w:t>13:00</w:t>
+            </w:r>
+            <w:bookmarkStart w:id="0" w:name="_GoBack"/>
+            <w:bookmarkEnd w:id="0"/>
           </w:p>
         </w:tc>
         <w:tc>
@@ -8848,7 +8854,21 @@
               <w:rPr>
                 <w:rFonts w:ascii="Times New Roman" w:eastAsia="標楷體" w:hAnsi="Times New Roman" w:cs="Times New Roman" w:hint="eastAsia"/>
               </w:rPr>
-              <w:t>R10?</w:t>
+              <w:t>德</w:t>
+            </w:r>
+            <w:proofErr w:type="gramStart"/>
+            <w:r>
+              <w:rPr>
+                <w:rFonts w:ascii="Times New Roman" w:eastAsia="標楷體" w:hAnsi="Times New Roman" w:cs="Times New Roman" w:hint="eastAsia"/>
+              </w:rPr>
+              <w:t>田館某</w:t>
+            </w:r>
+            <w:proofErr w:type="gramEnd"/>
+            <w:r>
+              <w:rPr>
+                <w:rFonts w:ascii="Times New Roman" w:eastAsia="標楷體" w:hAnsi="Times New Roman" w:cs="Times New Roman" w:hint="eastAsia"/>
+              </w:rPr>
+              <w:t>處</w:t>
             </w:r>
           </w:p>
         </w:tc>
@@ -15735,7 +15755,7 @@
 </file>
 
 <file path=customXml/itemProps1.xml><?xml version="1.0" encoding="utf-8"?>
-<ds:datastoreItem xmlns:ds="http://schemas.openxmlformats.org/officeDocument/2006/customXml" ds:itemID="{91BA7B57-AFA7-4142-B1E2-1B250A36C8C2}">
+<ds:datastoreItem xmlns:ds="http://schemas.openxmlformats.org/officeDocument/2006/customXml" ds:itemID="{B76004C0-F4B5-4D2B-9509-91D484EECF55}">
   <ds:schemaRefs>
     <ds:schemaRef ds:uri="http://schemas.openxmlformats.org/officeDocument/2006/bibliography"/>
   </ds:schemaRefs>

</xml_diff>